<commit_message>
Homework 03 update 2
</commit_message>
<xml_diff>
--- a/bigroi_documents/Домашние задания/03. Задания на массивы 2.docx
+++ b/bigroi_documents/Домашние задания/03. Задания на массивы 2.docx
@@ -575,6 +575,7 @@
           <w:rFonts w:ascii="Consolas" w:hAnsi="Consolas" w:cs="Consolas"/>
           <w:sz w:val="20"/>
           <w:szCs w:val="20"/>
+          <w:lang w:val="ru-RU"/>
         </w:rPr>
       </w:pPr>
       <w:r>
@@ -592,6 +593,7 @@
           <w:color w:val="000000"/>
           <w:sz w:val="20"/>
           <w:szCs w:val="20"/>
+          <w:lang w:val="ru-RU"/>
         </w:rPr>
         <w:t>. . .</w:t>
       </w:r>
@@ -608,6 +610,7 @@
           <w:color w:val="000000"/>
           <w:sz w:val="20"/>
           <w:szCs w:val="20"/>
+          <w:lang w:val="ru-RU"/>
         </w:rPr>
         <w:t>}</w:t>
       </w:r>
@@ -623,7 +626,6 @@
           <w:color w:val="000000"/>
           <w:sz w:val="20"/>
           <w:szCs w:val="20"/>
-          <w:lang w:val="ru-RU"/>
         </w:rPr>
       </w:pPr>
       <w:r>
@@ -654,7 +656,43 @@
         <w:rPr>
           <w:lang w:val="ru-RU"/>
         </w:rPr>
-        <w:t xml:space="preserve"> = 0; </w:t>
+        <w:t xml:space="preserve"> = </w:t>
+      </w:r>
+      <w:r>
+        <w:t>a</w:t>
+      </w:r>
+      <w:r>
+        <w:rPr>
+          <w:lang w:val="ru-RU"/>
+        </w:rPr>
+        <w:t>.</w:t>
+      </w:r>
+      <w:r>
+        <w:t>length</w:t>
+      </w:r>
+      <w:r>
+        <w:rPr>
+          <w:lang w:val="ru-RU"/>
+        </w:rPr>
+        <w:t xml:space="preserve"> -</w:t>
+      </w:r>
+      <w:r>
+        <w:rPr>
+          <w:lang w:val="ru-RU"/>
+        </w:rPr>
+        <w:t xml:space="preserve"> </w:t>
+      </w:r>
+      <w:r>
+        <w:rPr>
+          <w:lang w:val="ru-RU"/>
+        </w:rPr>
+        <w:t>1</w:t>
+      </w:r>
+      <w:r>
+        <w:rPr>
+          <w:lang w:val="ru-RU"/>
+        </w:rPr>
+        <w:t xml:space="preserve">; </w:t>
       </w:r>
       <w:r>
         <w:rPr>
@@ -747,6 +785,116 @@
           <w:sz w:val="20"/>
           <w:szCs w:val="20"/>
           <w:lang w:val="ru-RU"/>
+        </w:rPr>
+        <w:t>.</w:t>
+      </w:r>
+      <w:r>
+        <w:rPr>
+          <w:rFonts w:ascii="Consolas" w:hAnsi="Consolas" w:cs="Consolas"/>
+          <w:color w:val="000000"/>
+          <w:sz w:val="20"/>
+          <w:szCs w:val="20"/>
+          <w:lang w:val="ru-RU"/>
+        </w:rPr>
+        <w:t xml:space="preserve"> </w:t>
+      </w:r>
+      <w:r>
+        <w:rPr>
+          <w:rFonts w:ascii="Consolas" w:hAnsi="Consolas" w:cs="Consolas"/>
+          <w:color w:val="000000"/>
+          <w:sz w:val="20"/>
+          <w:szCs w:val="20"/>
+          <w:lang w:val="ru-RU"/>
+        </w:rPr>
+        <w:t xml:space="preserve">Меняем </w:t>
+      </w:r>
+      <w:r>
+        <w:rPr>
+          <w:rFonts w:ascii="Consolas" w:hAnsi="Consolas" w:cs="Consolas"/>
+          <w:color w:val="000000"/>
+          <w:sz w:val="20"/>
+          <w:szCs w:val="20"/>
+        </w:rPr>
+        <w:t xml:space="preserve">p </w:t>
+      </w:r>
+      <w:r>
+        <w:rPr>
+          <w:rFonts w:ascii="Consolas" w:hAnsi="Consolas" w:cs="Consolas"/>
+          <w:color w:val="000000"/>
+          <w:sz w:val="20"/>
+          <w:szCs w:val="20"/>
+          <w:lang w:val="ru-RU"/>
+        </w:rPr>
+        <w:t xml:space="preserve">на </w:t>
+      </w:r>
+      <w:proofErr w:type="spellStart"/>
+      <w:r>
+        <w:rPr>
+          <w:rFonts w:ascii="Consolas" w:hAnsi="Consolas" w:cs="Consolas"/>
+          <w:i/>
+          <w:color w:val="000000"/>
+          <w:sz w:val="20"/>
+          <w:szCs w:val="20"/>
+        </w:rPr>
+        <w:t>i</w:t>
+      </w:r>
+      <w:proofErr w:type="spellEnd"/>
+      <w:r>
+        <w:rPr>
+          <w:rFonts w:ascii="Consolas" w:hAnsi="Consolas" w:cs="Consolas"/>
+          <w:color w:val="000000"/>
+          <w:sz w:val="20"/>
+          <w:szCs w:val="20"/>
+        </w:rPr>
+        <w:t xml:space="preserve"> </w:t>
+      </w:r>
+      <w:r>
+        <w:rPr>
+          <w:rFonts w:ascii="Consolas" w:hAnsi="Consolas" w:cs="Consolas"/>
+          <w:color w:val="000000"/>
+          <w:sz w:val="20"/>
+          <w:szCs w:val="20"/>
+          <w:lang w:val="ru-RU"/>
+        </w:rPr>
+        <w:t xml:space="preserve">или </w:t>
+      </w:r>
+      <w:r>
+        <w:rPr>
+          <w:rFonts w:ascii="Consolas" w:hAnsi="Consolas" w:cs="Consolas"/>
+          <w:color w:val="000000"/>
+          <w:sz w:val="20"/>
+          <w:szCs w:val="20"/>
+        </w:rPr>
+        <w:t xml:space="preserve">q </w:t>
+      </w:r>
+      <w:r>
+        <w:rPr>
+          <w:rFonts w:ascii="Consolas" w:hAnsi="Consolas" w:cs="Consolas"/>
+          <w:color w:val="000000"/>
+          <w:sz w:val="20"/>
+          <w:szCs w:val="20"/>
+          <w:lang w:val="ru-RU"/>
+        </w:rPr>
+        <w:t xml:space="preserve">на </w:t>
+      </w:r>
+      <w:proofErr w:type="spellStart"/>
+      <w:r>
+        <w:rPr>
+          <w:rFonts w:ascii="Consolas" w:hAnsi="Consolas" w:cs="Consolas"/>
+          <w:i/>
+          <w:color w:val="000000"/>
+          <w:sz w:val="20"/>
+          <w:szCs w:val="20"/>
+        </w:rPr>
+        <w:t>i</w:t>
+      </w:r>
+      <w:proofErr w:type="spellEnd"/>
+      <w:r>
+        <w:rPr>
+          <w:rFonts w:ascii="Consolas" w:hAnsi="Consolas" w:cs="Consolas"/>
+          <w:color w:val="000000"/>
+          <w:sz w:val="20"/>
+          <w:szCs w:val="20"/>
         </w:rPr>
         <w:t>.</w:t>
       </w:r>
@@ -985,6 +1133,7 @@
         </w:rPr>
         <w:t xml:space="preserve"> </w:t>
       </w:r>
+      <w:proofErr w:type="spellStart"/>
       <w:r>
         <w:rPr>
           <w:rFonts w:ascii="Consolas" w:hAnsi="Consolas" w:cs="Consolas"/>
@@ -997,6 +1146,7 @@
         </w:rPr>
         <w:t>int</w:t>
       </w:r>
+      <w:proofErr w:type="spellEnd"/>
       <w:r>
         <w:rPr>
           <w:rFonts w:ascii="Consolas" w:hAnsi="Consolas" w:cs="Consolas"/>
@@ -1134,8 +1284,9 @@
           <w:color w:val="000000"/>
           <w:sz w:val="20"/>
           <w:szCs w:val="20"/>
-        </w:rPr>
-        <w:tab/>
+          <w:lang w:val="ru-RU"/>
+        </w:rPr>
+        <w:t>. . .</w:t>
       </w:r>
     </w:p>
     <w:p>
@@ -1192,6 +1343,7 @@
           <w:sz w:val="20"/>
           <w:szCs w:val="20"/>
           <w:highlight w:val="lightGray"/>
+          <w:lang w:val="ru-RU"/>
         </w:rPr>
         <w:t>&lt;</w:t>
       </w:r>
@@ -1213,6 +1365,7 @@
           <w:sz w:val="20"/>
           <w:szCs w:val="20"/>
           <w:highlight w:val="lightGray"/>
+          <w:lang w:val="ru-RU"/>
         </w:rPr>
         <w:t>&gt;</w:t>
       </w:r>
@@ -1397,18 +1550,7 @@
           <w:sz w:val="20"/>
           <w:szCs w:val="20"/>
         </w:rPr>
-        <w:t>"I am a r</w:t>
-      </w:r>
-      <w:bookmarkStart w:id="0" w:name="_GoBack"/>
-      <w:bookmarkEnd w:id="0"/>
-      <w:r>
-        <w:rPr>
-          <w:rFonts w:ascii="Consolas" w:hAnsi="Consolas" w:cs="Consolas"/>
-          <w:color w:val="2A00FF"/>
-          <w:sz w:val="20"/>
-          <w:szCs w:val="20"/>
-        </w:rPr>
-        <w:t>obot. My name is Charlie"</w:t>
+        <w:t>"I am a robot. My name is Charlie"</w:t>
       </w:r>
       <w:r>
         <w:rPr>
@@ -1475,9 +1617,6 @@
         <w:autoSpaceDN w:val="0"/>
         <w:adjustRightInd w:val="0"/>
         <w:spacing w:after="0" w:line="240" w:lineRule="auto"/>
-        <w:rPr>
-          <w:lang w:val="ru-RU"/>
-        </w:rPr>
       </w:pPr>
     </w:p>
     <w:p>
@@ -1528,7 +1667,6 @@
           <w:color w:val="000000"/>
           <w:sz w:val="20"/>
           <w:szCs w:val="20"/>
-          <w:lang w:val="ru-RU"/>
         </w:rPr>
       </w:pPr>
       <w:proofErr w:type="gramStart"/>
@@ -1549,7 +1687,6 @@
           <w:color w:val="000000"/>
           <w:sz w:val="20"/>
           <w:szCs w:val="20"/>
-          <w:lang w:val="ru-RU"/>
         </w:rPr>
         <w:t>[</w:t>
       </w:r>
@@ -1560,7 +1697,6 @@
           <w:color w:val="000000"/>
           <w:sz w:val="20"/>
           <w:szCs w:val="20"/>
-          <w:lang w:val="ru-RU"/>
         </w:rPr>
         <w:t xml:space="preserve">] </w:t>
       </w:r>
@@ -1581,7 +1717,6 @@
           <w:color w:val="000000"/>
           <w:sz w:val="20"/>
           <w:szCs w:val="20"/>
-          <w:lang w:val="ru-RU"/>
         </w:rPr>
         <w:t xml:space="preserve"> = </w:t>
       </w:r>
@@ -1602,7 +1737,6 @@
           <w:color w:val="000000"/>
           <w:sz w:val="20"/>
           <w:szCs w:val="20"/>
-          <w:lang w:val="ru-RU"/>
         </w:rPr>
         <w:t xml:space="preserve"> </w:t>
       </w:r>
@@ -1623,7 +1757,6 @@
           <w:color w:val="000000"/>
           <w:sz w:val="20"/>
           <w:szCs w:val="20"/>
-          <w:lang w:val="ru-RU"/>
         </w:rPr>
         <w:t>[] {</w:t>
       </w:r>
@@ -2381,15 +2514,21 @@
         <w:autoSpaceDN w:val="0"/>
         <w:adjustRightInd w:val="0"/>
         <w:spacing w:after="0" w:line="240" w:lineRule="auto"/>
-        <w:rPr>
-          <w:lang w:val="ru-RU"/>
-        </w:rPr>
-      </w:pPr>
-      <w:r>
-        <w:rPr>
-          <w:lang w:val="ru-RU"/>
-        </w:rPr>
-        <w:t>Искомая подстрока</w:t>
+      </w:pPr>
+      <w:r>
+        <w:rPr>
+          <w:lang w:val="ru-RU"/>
+        </w:rPr>
+        <w:t>Искомая</w:t>
+      </w:r>
+      <w:r>
+        <w:t xml:space="preserve"> </w:t>
+      </w:r>
+      <w:r>
+        <w:rPr>
+          <w:lang w:val="ru-RU"/>
+        </w:rPr>
+        <w:t>подстрока</w:t>
       </w:r>
     </w:p>
     <w:p>
@@ -2466,25 +2605,7 @@
           <w:sz w:val="20"/>
           <w:szCs w:val="20"/>
         </w:rPr>
-        <w:t>"</w:t>
-      </w:r>
-      <w:r>
-        <w:rPr>
-          <w:rFonts w:ascii="Consolas" w:hAnsi="Consolas" w:cs="Consolas"/>
-          <w:color w:val="2A00FF"/>
-          <w:sz w:val="20"/>
-          <w:szCs w:val="20"/>
-        </w:rPr>
-        <w:t>robot</w:t>
-      </w:r>
-      <w:r>
-        <w:rPr>
-          <w:rFonts w:ascii="Consolas" w:hAnsi="Consolas" w:cs="Consolas"/>
-          <w:color w:val="2A00FF"/>
-          <w:sz w:val="20"/>
-          <w:szCs w:val="20"/>
-        </w:rPr>
-        <w:t>"</w:t>
+        <w:t>"rob"</w:t>
       </w:r>
       <w:r>
         <w:rPr>
@@ -2543,7 +2664,6 @@
           <w:rFonts w:ascii="Consolas" w:hAnsi="Consolas" w:cs="Consolas"/>
           <w:sz w:val="20"/>
           <w:szCs w:val="20"/>
-          <w:lang w:val="ru-RU"/>
         </w:rPr>
       </w:pPr>
       <w:r>
@@ -2553,16 +2673,16 @@
         <w:t>Результат</w:t>
       </w:r>
       <w:r>
-        <w:rPr>
-          <w:lang w:val="ru-RU"/>
-        </w:rPr>
         <w:t xml:space="preserve"> </w:t>
       </w:r>
       <w:r>
         <w:rPr>
           <w:lang w:val="ru-RU"/>
         </w:rPr>
-        <w:t xml:space="preserve">выполнения </w:t>
+        <w:t>выполнения</w:t>
+      </w:r>
+      <w:r>
+        <w:t xml:space="preserve"> </w:t>
       </w:r>
       <w:proofErr w:type="spellStart"/>
       <w:r>
@@ -2577,44 +2697,54 @@
       </w:r>
       <w:proofErr w:type="spellEnd"/>
       <w:r>
-        <w:rPr>
-          <w:lang w:val="ru-RU"/>
-        </w:rPr>
         <w:t>:</w:t>
       </w:r>
       <w:r>
-        <w:rPr>
-          <w:lang w:val="ru-RU"/>
-        </w:rPr>
         <w:t xml:space="preserve"> </w:t>
       </w:r>
       <w:r>
         <w:rPr>
           <w:b/>
-          <w:lang w:val="ru-RU"/>
         </w:rPr>
         <w:t>7</w:t>
       </w:r>
       <w:r>
-        <w:rPr>
-          <w:lang w:val="ru-RU"/>
-        </w:rPr>
         <w:t xml:space="preserve"> (“</w:t>
       </w:r>
       <w:r>
-        <w:t>robot</w:t>
-      </w:r>
-      <w:r>
-        <w:rPr>
-          <w:lang w:val="ru-RU"/>
-        </w:rPr>
+        <w:t>rob</w:t>
+      </w:r>
+      <w:bookmarkStart w:id="0" w:name="_GoBack"/>
+      <w:bookmarkEnd w:id="0"/>
+      <w:r>
         <w:t xml:space="preserve">” </w:t>
       </w:r>
       <w:r>
         <w:rPr>
           <w:lang w:val="ru-RU"/>
         </w:rPr>
-        <w:t xml:space="preserve">начинается в массиве </w:t>
+        <w:t>начинается</w:t>
+      </w:r>
+      <w:r>
+        <w:t xml:space="preserve"> </w:t>
+      </w:r>
+      <w:r>
+        <w:rPr>
+          <w:lang w:val="ru-RU"/>
+        </w:rPr>
+        <w:t>в</w:t>
+      </w:r>
+      <w:r>
+        <w:t xml:space="preserve"> </w:t>
+      </w:r>
+      <w:r>
+        <w:rPr>
+          <w:lang w:val="ru-RU"/>
+        </w:rPr>
+        <w:t>массиве</w:t>
+      </w:r>
+      <w:r>
+        <w:t xml:space="preserve"> </w:t>
       </w:r>
       <w:proofErr w:type="spellStart"/>
       <w:r>
@@ -2622,16 +2752,25 @@
       </w:r>
       <w:proofErr w:type="spellEnd"/>
       <w:r>
-        <w:rPr>
-          <w:lang w:val="ru-RU"/>
-        </w:rPr>
-        <w:t xml:space="preserve"> с индекса 7</w:t>
-      </w:r>
-      <w:r>
-        <w:rPr>
-          <w:lang w:val="ru-RU"/>
-        </w:rPr>
-        <w:t>)</w:t>
+        <w:t xml:space="preserve"> </w:t>
+      </w:r>
+      <w:r>
+        <w:rPr>
+          <w:lang w:val="ru-RU"/>
+        </w:rPr>
+        <w:t>с</w:t>
+      </w:r>
+      <w:r>
+        <w:t xml:space="preserve"> </w:t>
+      </w:r>
+      <w:r>
+        <w:rPr>
+          <w:lang w:val="ru-RU"/>
+        </w:rPr>
+        <w:t>индекса</w:t>
+      </w:r>
+      <w:r>
+        <w:t xml:space="preserve"> 7)</w:t>
       </w:r>
     </w:p>
     <w:p>
@@ -2644,16 +2783,14 @@
           <w:rFonts w:ascii="Consolas" w:hAnsi="Consolas" w:cs="Consolas"/>
           <w:sz w:val="20"/>
           <w:szCs w:val="20"/>
-          <w:lang w:val="ru-RU"/>
-        </w:rPr>
-      </w:pPr>
-      <w:r>
-        <w:rPr>
-          <w:rFonts w:ascii="Consolas" w:hAnsi="Consolas" w:cs="Consolas"/>
-          <w:color w:val="000000"/>
-          <w:sz w:val="20"/>
-          <w:szCs w:val="20"/>
-          <w:lang w:val="ru-RU"/>
+        </w:rPr>
+      </w:pPr>
+      <w:r>
+        <w:rPr>
+          <w:rFonts w:ascii="Consolas" w:hAnsi="Consolas" w:cs="Consolas"/>
+          <w:color w:val="000000"/>
+          <w:sz w:val="20"/>
+          <w:szCs w:val="20"/>
         </w:rPr>
         <w:tab/>
       </w:r>
@@ -2663,24 +2800,17 @@
           <w:color w:val="000000"/>
           <w:sz w:val="20"/>
           <w:szCs w:val="20"/>
-          <w:lang w:val="ru-RU"/>
         </w:rPr>
         <w:tab/>
       </w:r>
     </w:p>
     <w:p>
-      <w:pPr>
-        <w:rPr>
-          <w:lang w:val="ru-RU"/>
-        </w:rPr>
-      </w:pPr>
-      <w:r>
-        <w:rPr>
-          <w:rFonts w:ascii="Consolas" w:hAnsi="Consolas" w:cs="Consolas"/>
-          <w:color w:val="000000"/>
-          <w:sz w:val="20"/>
-          <w:szCs w:val="20"/>
-          <w:lang w:val="ru-RU"/>
+      <w:r>
+        <w:rPr>
+          <w:rFonts w:ascii="Consolas" w:hAnsi="Consolas" w:cs="Consolas"/>
+          <w:color w:val="000000"/>
+          <w:sz w:val="20"/>
+          <w:szCs w:val="20"/>
         </w:rPr>
         <w:tab/>
       </w:r>
@@ -2690,7 +2820,6 @@
           <w:color w:val="000000"/>
           <w:sz w:val="20"/>
           <w:szCs w:val="20"/>
-          <w:lang w:val="ru-RU"/>
         </w:rPr>
         <w:tab/>
       </w:r>
@@ -2700,7 +2829,6 @@
           <w:color w:val="000000"/>
           <w:sz w:val="20"/>
           <w:szCs w:val="20"/>
-          <w:lang w:val="ru-RU"/>
         </w:rPr>
         <w:tab/>
       </w:r>
@@ -2710,7 +2838,6 @@
           <w:color w:val="000000"/>
           <w:sz w:val="20"/>
           <w:szCs w:val="20"/>
-          <w:lang w:val="ru-RU"/>
         </w:rPr>
         <w:tab/>
       </w:r>
@@ -2720,7 +2847,6 @@
           <w:color w:val="000000"/>
           <w:sz w:val="20"/>
           <w:szCs w:val="20"/>
-          <w:lang w:val="ru-RU"/>
         </w:rPr>
         <w:tab/>
       </w:r>

</xml_diff>